<commit_message>
Atualização da parte de Banco de Dados
Adição da descrição da elaboração do Banco de Dados
</commit_message>
<xml_diff>
--- a/Projeto Integrador II - Gestão de Obras.docx
+++ b/Projeto Integrador II - Gestão de Obras.docx
@@ -1573,7 +1573,7 @@
         <w:ind w:firstLine="709"/>
       </w:pPr>
       <w:r>
-        <w:t>A modelagem do banco de dados se dará início pela tabela de fornecedores, onde terá os seguintes valores:</w:t>
+        <w:t>A modelagem do banco de dados se dará início pela tabela Pagamento, que representa a forma de pagamento aceito pelas empresas.</w:t>
       </w:r>
     </w:p>
     <w:p>
@@ -1581,10 +1581,7 @@
         <w:ind w:firstLine="709"/>
       </w:pPr>
       <w:r>
-        <w:t>Chave primária: CNPJ da empresa</w:t>
-      </w:r>
-      <w:r>
-        <w:t xml:space="preserve"> (por ser um valor único para cada empresa)</w:t>
+        <w:t>Chave primária: ID (pois haverá várias opções)</w:t>
       </w:r>
       <w:r>
         <w:t>;</w:t>
@@ -1595,29 +1592,26 @@
         <w:ind w:firstLine="709"/>
       </w:pPr>
       <w:r>
-        <w:t xml:space="preserve">Chaves secundárias: Razão social, telefone, endereço, </w:t>
-      </w:r>
-      <w:r>
-        <w:t>e-mail e WhatsApp.</w:t>
+        <w:t xml:space="preserve">Chave secundária: </w:t>
+      </w:r>
+      <w:r>
+        <w:t>Forma de pagamento</w:t>
+      </w:r>
+      <w:r>
+        <w:t>.</w:t>
       </w:r>
     </w:p>
     <w:p>
       <w:pPr>
         <w:ind w:firstLine="709"/>
       </w:pPr>
-      <w:r>
-        <w:t>Será necessário a criação de outra tabela para a listagem das áreas de atuação das empresas, para que seja possível a filtragem e busca por determinados produtos.</w:t>
-      </w:r>
     </w:p>
     <w:p>
       <w:pPr>
         <w:ind w:firstLine="709"/>
       </w:pPr>
       <w:r>
-        <w:t xml:space="preserve">Chave primária: </w:t>
-      </w:r>
-      <w:r>
-        <w:t>ID (pois haverá várias opções);</w:t>
+        <w:t>Será necessário a criação de outra tabela para a listagem das áreas de atuação das empresas, denominada categoria, para que seja possível a filtragem e busca por determinados produtos.</w:t>
       </w:r>
     </w:p>
     <w:p>
@@ -1625,10 +1619,7 @@
         <w:ind w:firstLine="709"/>
       </w:pPr>
       <w:r>
-        <w:t>Chaves secundárias:</w:t>
-      </w:r>
-      <w:r>
-        <w:t xml:space="preserve"> Área de atuação.</w:t>
+        <w:t>Chave primária: ID (pois haverá várias opções);</w:t>
       </w:r>
     </w:p>
     <w:p>
@@ -1636,13 +1627,102 @@
         <w:ind w:firstLine="709"/>
       </w:pPr>
       <w:r>
-        <w:t>Pode ser que seja interessante a inclusão de uma outra tabela para ser possível o agrupamento de algumas áreas dos fornecedores.</w:t>
+        <w:t>Chave secundária: Área de atuação.</w:t>
       </w:r>
     </w:p>
     <w:p>
       <w:pPr>
         <w:ind w:firstLine="709"/>
       </w:pPr>
+    </w:p>
+    <w:p>
+      <w:pPr>
+        <w:ind w:firstLine="709"/>
+      </w:pPr>
+      <w:r>
+        <w:t>A seguir será criada a</w:t>
+      </w:r>
+      <w:r>
+        <w:t xml:space="preserve"> tabela </w:t>
+      </w:r>
+      <w:r>
+        <w:t>empresa</w:t>
+      </w:r>
+      <w:r>
+        <w:t>, onde terá os seguintes valores:</w:t>
+      </w:r>
+    </w:p>
+    <w:p>
+      <w:pPr>
+        <w:ind w:firstLine="709"/>
+      </w:pPr>
+      <w:r>
+        <w:t>Chave primária: Id da tabela;</w:t>
+      </w:r>
+    </w:p>
+    <w:p>
+      <w:pPr>
+        <w:ind w:firstLine="709"/>
+      </w:pPr>
+      <w:r>
+        <w:t xml:space="preserve">Chaves secundárias: </w:t>
+      </w:r>
+      <w:r>
+        <w:t>Nome</w:t>
+      </w:r>
+      <w:r>
+        <w:t xml:space="preserve"> da empresa,</w:t>
+      </w:r>
+      <w:r>
+        <w:t xml:space="preserve"> CNPJ</w:t>
+      </w:r>
+      <w:r>
+        <w:t xml:space="preserve">, telefone, endereço, </w:t>
+      </w:r>
+      <w:r>
+        <w:t>e-mail</w:t>
+      </w:r>
+      <w:r>
+        <w:t xml:space="preserve"> e responsável;</w:t>
+      </w:r>
+    </w:p>
+    <w:p>
+      <w:pPr>
+        <w:ind w:firstLine="709"/>
+      </w:pPr>
+      <w:r>
+        <w:t>Chaves estrangeiras: id</w:t>
+      </w:r>
+      <w:r>
+        <w:t xml:space="preserve"> do </w:t>
+      </w:r>
+      <w:r>
+        <w:t>Pagamento, id</w:t>
+      </w:r>
+      <w:r>
+        <w:t xml:space="preserve"> da </w:t>
+      </w:r>
+      <w:r>
+        <w:t>Categoria.</w:t>
+      </w:r>
+    </w:p>
+    <w:p>
+      <w:pPr>
+        <w:ind w:firstLine="709"/>
+      </w:pPr>
+    </w:p>
+    <w:p>
+      <w:pPr>
+        <w:ind w:firstLine="709"/>
+      </w:pPr>
+      <w:r>
+        <w:t>E finalmente a tabela de orçamento onde estarão armazenadas as demais informações de cada orçamento, associando a tabela empresa anteriormente criada.</w:t>
+      </w:r>
+    </w:p>
+    <w:p>
+      <w:pPr>
+        <w:ind w:firstLine="709"/>
+      </w:pPr>
       <w:r>
         <w:t>A seguinte tabela a ser criada é referente aos orçamentos:</w:t>
       </w:r>
@@ -1662,6 +1742,9 @@
       <w:r>
         <w:t xml:space="preserve">Chaves secundárias: </w:t>
       </w:r>
+      <w:r>
+        <w:t>Itens, id da Empresa, data, valor total, validade do orçamento, tempo de demora para a entrega.</w:t>
+      </w:r>
     </w:p>
     <w:p>
       <w:pPr>
@@ -1672,42 +1755,827 @@
       <w:pPr>
         <w:ind w:firstLine="709"/>
       </w:pPr>
+      <w:r>
+        <w:lastRenderedPageBreak/>
+        <w:t>Script da criação das tabelas:</w:t>
+      </w:r>
     </w:p>
     <w:p>
       <w:pPr>
         <w:ind w:firstLine="709"/>
       </w:pPr>
+      <w:proofErr w:type="spellStart"/>
+      <w:r>
+        <w:t>create</w:t>
+      </w:r>
+      <w:proofErr w:type="spellEnd"/>
+      <w:r>
+        <w:t xml:space="preserve"> </w:t>
+      </w:r>
+      <w:proofErr w:type="spellStart"/>
+      <w:r>
+        <w:t>table</w:t>
+      </w:r>
+      <w:proofErr w:type="spellEnd"/>
+      <w:r>
+        <w:t xml:space="preserve"> </w:t>
+      </w:r>
+      <w:proofErr w:type="gramStart"/>
+      <w:r>
+        <w:t>Pagamento(</w:t>
+      </w:r>
+      <w:proofErr w:type="gramEnd"/>
     </w:p>
     <w:p>
       <w:pPr>
         <w:ind w:firstLine="709"/>
       </w:pPr>
+      <w:r>
+        <w:tab/>
+      </w:r>
+      <w:r>
+        <w:tab/>
+      </w:r>
+      <w:r>
+        <w:t xml:space="preserve">id </w:t>
+      </w:r>
+      <w:proofErr w:type="spellStart"/>
+      <w:r>
+        <w:t>int</w:t>
+      </w:r>
+      <w:proofErr w:type="spellEnd"/>
+      <w:r>
+        <w:t xml:space="preserve"> NOT NULL GENERATED ALWAYS AS IDENTITY PRIMARY KEY,</w:t>
+      </w:r>
     </w:p>
     <w:p>
       <w:pPr>
         <w:ind w:firstLine="709"/>
       </w:pPr>
+      <w:r>
+        <w:tab/>
+      </w:r>
+      <w:r>
+        <w:tab/>
+        <w:t xml:space="preserve">nome </w:t>
+      </w:r>
+      <w:proofErr w:type="spellStart"/>
+      <w:proofErr w:type="gramStart"/>
+      <w:r>
+        <w:t>varchar</w:t>
+      </w:r>
+      <w:proofErr w:type="spellEnd"/>
+      <w:r>
+        <w:t>(</w:t>
+      </w:r>
+      <w:proofErr w:type="gramEnd"/>
+      <w:r>
+        <w:t xml:space="preserve">30) </w:t>
+      </w:r>
+      <w:proofErr w:type="spellStart"/>
+      <w:r>
+        <w:t>not</w:t>
+      </w:r>
+      <w:proofErr w:type="spellEnd"/>
+      <w:r>
+        <w:t xml:space="preserve"> </w:t>
+      </w:r>
+      <w:proofErr w:type="spellStart"/>
+      <w:r>
+        <w:t>null</w:t>
+      </w:r>
+      <w:proofErr w:type="spellEnd"/>
     </w:p>
     <w:p>
       <w:pPr>
         <w:ind w:firstLine="709"/>
       </w:pPr>
+      <w:r>
+        <w:t>);</w:t>
+      </w:r>
     </w:p>
     <w:p>
       <w:pPr>
         <w:ind w:firstLine="709"/>
       </w:pPr>
+      <w:proofErr w:type="spellStart"/>
+      <w:r>
+        <w:t>create</w:t>
+      </w:r>
+      <w:proofErr w:type="spellEnd"/>
+      <w:r>
+        <w:t xml:space="preserve"> </w:t>
+      </w:r>
+      <w:proofErr w:type="spellStart"/>
+      <w:r>
+        <w:t>table</w:t>
+      </w:r>
+      <w:proofErr w:type="spellEnd"/>
+      <w:r>
+        <w:t xml:space="preserve"> </w:t>
+      </w:r>
+      <w:proofErr w:type="gramStart"/>
+      <w:r>
+        <w:t>Categoria(</w:t>
+      </w:r>
+      <w:proofErr w:type="gramEnd"/>
     </w:p>
     <w:p>
       <w:pPr>
         <w:ind w:firstLine="709"/>
       </w:pPr>
+      <w:r>
+        <w:tab/>
+      </w:r>
+      <w:r>
+        <w:tab/>
+        <w:t xml:space="preserve">id </w:t>
+      </w:r>
+      <w:proofErr w:type="spellStart"/>
+      <w:r>
+        <w:t>int</w:t>
+      </w:r>
+      <w:proofErr w:type="spellEnd"/>
+      <w:r>
+        <w:t xml:space="preserve"> NOT NULL GENERATED ALWAYS AS IDENTITY PRIMARY KEY,</w:t>
+      </w:r>
     </w:p>
     <w:p>
       <w:pPr>
         <w:ind w:firstLine="709"/>
       </w:pPr>
-    </w:p>
+      <w:r>
+        <w:tab/>
+      </w:r>
+      <w:r>
+        <w:tab/>
+        <w:t xml:space="preserve">nome </w:t>
+      </w:r>
+      <w:proofErr w:type="spellStart"/>
+      <w:proofErr w:type="gramStart"/>
+      <w:r>
+        <w:t>varchar</w:t>
+      </w:r>
+      <w:proofErr w:type="spellEnd"/>
+      <w:r>
+        <w:t>(</w:t>
+      </w:r>
+      <w:proofErr w:type="gramEnd"/>
+      <w:r>
+        <w:t xml:space="preserve">30) </w:t>
+      </w:r>
+      <w:proofErr w:type="spellStart"/>
+      <w:r>
+        <w:t>not</w:t>
+      </w:r>
+      <w:proofErr w:type="spellEnd"/>
+      <w:r>
+        <w:t xml:space="preserve"> </w:t>
+      </w:r>
+      <w:proofErr w:type="spellStart"/>
+      <w:r>
+        <w:t>null</w:t>
+      </w:r>
+      <w:proofErr w:type="spellEnd"/>
+    </w:p>
+    <w:p>
+      <w:pPr>
+        <w:ind w:firstLine="709"/>
+      </w:pPr>
+      <w:r>
+        <w:t>);</w:t>
+      </w:r>
+    </w:p>
+    <w:p>
+      <w:pPr>
+        <w:ind w:firstLine="709"/>
+      </w:pPr>
+      <w:proofErr w:type="spellStart"/>
+      <w:r>
+        <w:t>create</w:t>
+      </w:r>
+      <w:proofErr w:type="spellEnd"/>
+      <w:r>
+        <w:t xml:space="preserve"> </w:t>
+      </w:r>
+      <w:proofErr w:type="spellStart"/>
+      <w:r>
+        <w:t>table</w:t>
+      </w:r>
+      <w:proofErr w:type="spellEnd"/>
+      <w:r>
+        <w:t xml:space="preserve"> </w:t>
+      </w:r>
+      <w:proofErr w:type="gramStart"/>
+      <w:r>
+        <w:t>Empresa(</w:t>
+      </w:r>
+      <w:proofErr w:type="gramEnd"/>
+    </w:p>
+    <w:p>
+      <w:pPr>
+        <w:ind w:firstLine="709"/>
+      </w:pPr>
+      <w:r>
+        <w:tab/>
+      </w:r>
+      <w:r>
+        <w:tab/>
+      </w:r>
+      <w:r>
+        <w:t xml:space="preserve">id </w:t>
+      </w:r>
+      <w:proofErr w:type="spellStart"/>
+      <w:r>
+        <w:t>int</w:t>
+      </w:r>
+      <w:proofErr w:type="spellEnd"/>
+      <w:r>
+        <w:t xml:space="preserve"> NOT NULL GENERATED ALWAYS AS IDENTITY PRIMARY KEY,</w:t>
+      </w:r>
+    </w:p>
+    <w:p>
+      <w:pPr>
+        <w:ind w:firstLine="709"/>
+      </w:pPr>
+      <w:r>
+        <w:tab/>
+      </w:r>
+      <w:r>
+        <w:tab/>
+      </w:r>
+      <w:proofErr w:type="spellStart"/>
+      <w:r>
+        <w:t>cnpj</w:t>
+      </w:r>
+      <w:proofErr w:type="spellEnd"/>
+      <w:r>
+        <w:t xml:space="preserve"> </w:t>
+      </w:r>
+      <w:proofErr w:type="spellStart"/>
+      <w:proofErr w:type="gramStart"/>
+      <w:r>
+        <w:t>varchar</w:t>
+      </w:r>
+      <w:proofErr w:type="spellEnd"/>
+      <w:r>
+        <w:t>(</w:t>
+      </w:r>
+      <w:proofErr w:type="gramEnd"/>
+      <w:r>
+        <w:t xml:space="preserve">14) </w:t>
+      </w:r>
+      <w:proofErr w:type="spellStart"/>
+      <w:r>
+        <w:t>not</w:t>
+      </w:r>
+      <w:proofErr w:type="spellEnd"/>
+      <w:r>
+        <w:t xml:space="preserve"> </w:t>
+      </w:r>
+      <w:proofErr w:type="spellStart"/>
+      <w:r>
+        <w:t>null</w:t>
+      </w:r>
+      <w:proofErr w:type="spellEnd"/>
+      <w:r>
+        <w:t>,</w:t>
+      </w:r>
+    </w:p>
+    <w:p>
+      <w:pPr>
+        <w:ind w:firstLine="709"/>
+      </w:pPr>
+      <w:r>
+        <w:tab/>
+      </w:r>
+      <w:r>
+        <w:tab/>
+      </w:r>
+      <w:r>
+        <w:t xml:space="preserve">nome </w:t>
+      </w:r>
+      <w:proofErr w:type="spellStart"/>
+      <w:proofErr w:type="gramStart"/>
+      <w:r>
+        <w:t>varchar</w:t>
+      </w:r>
+      <w:proofErr w:type="spellEnd"/>
+      <w:r>
+        <w:t>(</w:t>
+      </w:r>
+      <w:proofErr w:type="gramEnd"/>
+      <w:r>
+        <w:t xml:space="preserve">50) </w:t>
+      </w:r>
+      <w:proofErr w:type="spellStart"/>
+      <w:r>
+        <w:t>not</w:t>
+      </w:r>
+      <w:proofErr w:type="spellEnd"/>
+      <w:r>
+        <w:t xml:space="preserve"> </w:t>
+      </w:r>
+      <w:proofErr w:type="spellStart"/>
+      <w:r>
+        <w:t>null</w:t>
+      </w:r>
+      <w:proofErr w:type="spellEnd"/>
+      <w:r>
+        <w:t>,</w:t>
+      </w:r>
+    </w:p>
+    <w:p>
+      <w:pPr>
+        <w:ind w:firstLine="709"/>
+      </w:pPr>
+      <w:r>
+        <w:tab/>
+      </w:r>
+      <w:r>
+        <w:tab/>
+      </w:r>
+      <w:proofErr w:type="spellStart"/>
+      <w:r>
+        <w:t>endereco</w:t>
+      </w:r>
+      <w:proofErr w:type="spellEnd"/>
+      <w:r>
+        <w:t xml:space="preserve"> </w:t>
+      </w:r>
+      <w:proofErr w:type="spellStart"/>
+      <w:proofErr w:type="gramStart"/>
+      <w:r>
+        <w:t>varchar</w:t>
+      </w:r>
+      <w:proofErr w:type="spellEnd"/>
+      <w:r>
+        <w:t>(</w:t>
+      </w:r>
+      <w:proofErr w:type="gramEnd"/>
+      <w:r>
+        <w:t>100),</w:t>
+      </w:r>
+    </w:p>
+    <w:p>
+      <w:pPr>
+        <w:ind w:firstLine="709"/>
+      </w:pPr>
+      <w:r>
+        <w:tab/>
+      </w:r>
+      <w:r>
+        <w:tab/>
+        <w:t xml:space="preserve">telefone </w:t>
+      </w:r>
+      <w:proofErr w:type="spellStart"/>
+      <w:proofErr w:type="gramStart"/>
+      <w:r>
+        <w:t>varchar</w:t>
+      </w:r>
+      <w:proofErr w:type="spellEnd"/>
+      <w:r>
+        <w:t>(</w:t>
+      </w:r>
+      <w:proofErr w:type="gramEnd"/>
+      <w:r>
+        <w:t>11),</w:t>
+      </w:r>
+    </w:p>
+    <w:p>
+      <w:pPr>
+        <w:ind w:firstLine="709"/>
+      </w:pPr>
+      <w:r>
+        <w:tab/>
+      </w:r>
+      <w:r>
+        <w:tab/>
+      </w:r>
+      <w:proofErr w:type="spellStart"/>
+      <w:r>
+        <w:t>email</w:t>
+      </w:r>
+      <w:proofErr w:type="spellEnd"/>
+      <w:r>
+        <w:t xml:space="preserve"> </w:t>
+      </w:r>
+      <w:proofErr w:type="spellStart"/>
+      <w:proofErr w:type="gramStart"/>
+      <w:r>
+        <w:t>varchar</w:t>
+      </w:r>
+      <w:proofErr w:type="spellEnd"/>
+      <w:r>
+        <w:t>(</w:t>
+      </w:r>
+      <w:proofErr w:type="gramEnd"/>
+      <w:r>
+        <w:t>50),</w:t>
+      </w:r>
+    </w:p>
+    <w:p>
+      <w:pPr>
+        <w:ind w:firstLine="709"/>
+      </w:pPr>
+      <w:r>
+        <w:tab/>
+      </w:r>
+      <w:r>
+        <w:tab/>
+      </w:r>
+      <w:proofErr w:type="spellStart"/>
+      <w:r>
+        <w:t>responsavel</w:t>
+      </w:r>
+      <w:proofErr w:type="spellEnd"/>
+      <w:r>
+        <w:t xml:space="preserve"> </w:t>
+      </w:r>
+      <w:proofErr w:type="spellStart"/>
+      <w:proofErr w:type="gramStart"/>
+      <w:r>
+        <w:t>varchar</w:t>
+      </w:r>
+      <w:proofErr w:type="spellEnd"/>
+      <w:r>
+        <w:t>(</w:t>
+      </w:r>
+      <w:proofErr w:type="gramEnd"/>
+      <w:r>
+        <w:t>50),</w:t>
+      </w:r>
+    </w:p>
+    <w:p>
+      <w:pPr>
+        <w:ind w:firstLine="709"/>
+      </w:pPr>
+      <w:r>
+        <w:tab/>
+      </w:r>
+      <w:r>
+        <w:tab/>
+      </w:r>
+      <w:proofErr w:type="spellStart"/>
+      <w:r>
+        <w:t>idPagamento</w:t>
+      </w:r>
+      <w:proofErr w:type="spellEnd"/>
+      <w:r>
+        <w:t xml:space="preserve"> </w:t>
+      </w:r>
+      <w:proofErr w:type="spellStart"/>
+      <w:r>
+        <w:t>int</w:t>
+      </w:r>
+      <w:proofErr w:type="spellEnd"/>
+      <w:r>
+        <w:t xml:space="preserve"> </w:t>
+      </w:r>
+      <w:proofErr w:type="spellStart"/>
+      <w:r>
+        <w:t>references</w:t>
+      </w:r>
+      <w:proofErr w:type="spellEnd"/>
+      <w:r>
+        <w:t xml:space="preserve"> pagamento (id),</w:t>
+      </w:r>
+    </w:p>
+    <w:p>
+      <w:pPr>
+        <w:ind w:firstLine="709"/>
+      </w:pPr>
+      <w:r>
+        <w:tab/>
+      </w:r>
+      <w:r>
+        <w:tab/>
+      </w:r>
+      <w:proofErr w:type="spellStart"/>
+      <w:r>
+        <w:t>idCategoria</w:t>
+      </w:r>
+      <w:proofErr w:type="spellEnd"/>
+      <w:r>
+        <w:t xml:space="preserve"> </w:t>
+      </w:r>
+      <w:proofErr w:type="spellStart"/>
+      <w:r>
+        <w:t>int</w:t>
+      </w:r>
+      <w:proofErr w:type="spellEnd"/>
+      <w:r>
+        <w:t xml:space="preserve"> </w:t>
+      </w:r>
+      <w:proofErr w:type="spellStart"/>
+      <w:r>
+        <w:t>references</w:t>
+      </w:r>
+      <w:proofErr w:type="spellEnd"/>
+      <w:r>
+        <w:t xml:space="preserve"> categoria (id)</w:t>
+      </w:r>
+    </w:p>
+    <w:p>
+      <w:pPr>
+        <w:ind w:firstLine="709"/>
+      </w:pPr>
+      <w:r>
+        <w:t>);</w:t>
+      </w:r>
+    </w:p>
+    <w:p>
+      <w:pPr>
+        <w:ind w:firstLine="709"/>
+      </w:pPr>
+    </w:p>
+    <w:p>
+      <w:pPr>
+        <w:ind w:firstLine="709"/>
+      </w:pPr>
+    </w:p>
+    <w:p>
+      <w:pPr>
+        <w:ind w:firstLine="709"/>
+      </w:pPr>
+    </w:p>
+    <w:p>
+      <w:pPr>
+        <w:ind w:firstLine="709"/>
+      </w:pPr>
+      <w:proofErr w:type="spellStart"/>
+      <w:r>
+        <w:lastRenderedPageBreak/>
+        <w:t>create</w:t>
+      </w:r>
+      <w:proofErr w:type="spellEnd"/>
+      <w:r>
+        <w:t xml:space="preserve"> </w:t>
+      </w:r>
+      <w:proofErr w:type="spellStart"/>
+      <w:r>
+        <w:t>table</w:t>
+      </w:r>
+      <w:proofErr w:type="spellEnd"/>
+      <w:r>
+        <w:t xml:space="preserve"> </w:t>
+      </w:r>
+      <w:proofErr w:type="spellStart"/>
+      <w:proofErr w:type="gramStart"/>
+      <w:r>
+        <w:t>Orcamento</w:t>
+      </w:r>
+      <w:proofErr w:type="spellEnd"/>
+      <w:r>
+        <w:t>(</w:t>
+      </w:r>
+      <w:proofErr w:type="gramEnd"/>
+    </w:p>
+    <w:p>
+      <w:pPr>
+        <w:ind w:firstLine="709"/>
+      </w:pPr>
+      <w:r>
+        <w:tab/>
+      </w:r>
+      <w:r>
+        <w:tab/>
+      </w:r>
+      <w:r>
+        <w:t xml:space="preserve">id </w:t>
+      </w:r>
+      <w:proofErr w:type="spellStart"/>
+      <w:r>
+        <w:t>int</w:t>
+      </w:r>
+      <w:proofErr w:type="spellEnd"/>
+      <w:r>
+        <w:t xml:space="preserve"> NOT NULL GENERATED ALWAYS AS IDENTITY PRIMARY KEY,</w:t>
+      </w:r>
+    </w:p>
+    <w:p>
+      <w:pPr>
+        <w:ind w:firstLine="709"/>
+      </w:pPr>
+      <w:r>
+        <w:tab/>
+      </w:r>
+      <w:r>
+        <w:tab/>
+        <w:t xml:space="preserve">itens </w:t>
+      </w:r>
+      <w:proofErr w:type="spellStart"/>
+      <w:proofErr w:type="gramStart"/>
+      <w:r>
+        <w:t>varchar</w:t>
+      </w:r>
+      <w:proofErr w:type="spellEnd"/>
+      <w:r>
+        <w:t>(</w:t>
+      </w:r>
+      <w:proofErr w:type="gramEnd"/>
+      <w:r>
+        <w:t xml:space="preserve">200) </w:t>
+      </w:r>
+      <w:proofErr w:type="spellStart"/>
+      <w:r>
+        <w:t>not</w:t>
+      </w:r>
+      <w:proofErr w:type="spellEnd"/>
+      <w:r>
+        <w:t xml:space="preserve"> </w:t>
+      </w:r>
+      <w:proofErr w:type="spellStart"/>
+      <w:r>
+        <w:t>null</w:t>
+      </w:r>
+      <w:proofErr w:type="spellEnd"/>
+      <w:r>
+        <w:t>,</w:t>
+      </w:r>
+    </w:p>
+    <w:p>
+      <w:pPr>
+        <w:ind w:firstLine="709"/>
+      </w:pPr>
+      <w:r>
+        <w:tab/>
+      </w:r>
+      <w:r>
+        <w:tab/>
+      </w:r>
+      <w:proofErr w:type="spellStart"/>
+      <w:r>
+        <w:t>idEmpresa</w:t>
+      </w:r>
+      <w:proofErr w:type="spellEnd"/>
+      <w:r>
+        <w:t xml:space="preserve"> </w:t>
+      </w:r>
+      <w:proofErr w:type="spellStart"/>
+      <w:r>
+        <w:t>int</w:t>
+      </w:r>
+      <w:proofErr w:type="spellEnd"/>
+      <w:r>
+        <w:t xml:space="preserve"> </w:t>
+      </w:r>
+      <w:proofErr w:type="spellStart"/>
+      <w:r>
+        <w:t>references</w:t>
+      </w:r>
+      <w:proofErr w:type="spellEnd"/>
+      <w:r>
+        <w:t xml:space="preserve"> empresa (id),</w:t>
+      </w:r>
+    </w:p>
+    <w:p>
+      <w:pPr>
+        <w:ind w:firstLine="709"/>
+      </w:pPr>
+      <w:r>
+        <w:tab/>
+      </w:r>
+      <w:r>
+        <w:tab/>
+      </w:r>
+      <w:r>
+        <w:t xml:space="preserve">data date </w:t>
+      </w:r>
+      <w:proofErr w:type="spellStart"/>
+      <w:r>
+        <w:t>not</w:t>
+      </w:r>
+      <w:proofErr w:type="spellEnd"/>
+      <w:r>
+        <w:t xml:space="preserve"> </w:t>
+      </w:r>
+      <w:proofErr w:type="spellStart"/>
+      <w:r>
+        <w:t>null</w:t>
+      </w:r>
+      <w:proofErr w:type="spellEnd"/>
+      <w:r>
+        <w:t>,</w:t>
+      </w:r>
+    </w:p>
+    <w:p>
+      <w:pPr>
+        <w:ind w:firstLine="709"/>
+      </w:pPr>
+      <w:r>
+        <w:tab/>
+      </w:r>
+      <w:r>
+        <w:tab/>
+      </w:r>
+      <w:proofErr w:type="spellStart"/>
+      <w:r>
+        <w:t>valorTotal</w:t>
+      </w:r>
+      <w:proofErr w:type="spellEnd"/>
+      <w:r>
+        <w:t xml:space="preserve"> </w:t>
+      </w:r>
+      <w:proofErr w:type="spellStart"/>
+      <w:r>
+        <w:t>int</w:t>
+      </w:r>
+      <w:proofErr w:type="spellEnd"/>
+      <w:r>
+        <w:t xml:space="preserve"> </w:t>
+      </w:r>
+      <w:proofErr w:type="spellStart"/>
+      <w:r>
+        <w:t>not</w:t>
+      </w:r>
+      <w:proofErr w:type="spellEnd"/>
+      <w:r>
+        <w:t xml:space="preserve"> </w:t>
+      </w:r>
+      <w:proofErr w:type="spellStart"/>
+      <w:r>
+        <w:t>null</w:t>
+      </w:r>
+      <w:proofErr w:type="spellEnd"/>
+      <w:r>
+        <w:t>,</w:t>
+      </w:r>
+    </w:p>
+    <w:p>
+      <w:pPr>
+        <w:ind w:firstLine="709"/>
+      </w:pPr>
+      <w:r>
+        <w:tab/>
+      </w:r>
+      <w:r>
+        <w:tab/>
+      </w:r>
+      <w:r>
+        <w:t xml:space="preserve">validade </w:t>
+      </w:r>
+      <w:proofErr w:type="spellStart"/>
+      <w:proofErr w:type="gramStart"/>
+      <w:r>
+        <w:t>varchar</w:t>
+      </w:r>
+      <w:proofErr w:type="spellEnd"/>
+      <w:r>
+        <w:t>(</w:t>
+      </w:r>
+      <w:proofErr w:type="gramEnd"/>
+      <w:r>
+        <w:t>30),</w:t>
+      </w:r>
+    </w:p>
+    <w:p>
+      <w:pPr>
+        <w:ind w:firstLine="709"/>
+      </w:pPr>
+      <w:r>
+        <w:tab/>
+      </w:r>
+      <w:r>
+        <w:tab/>
+        <w:t xml:space="preserve">entrega </w:t>
+      </w:r>
+      <w:proofErr w:type="spellStart"/>
+      <w:proofErr w:type="gramStart"/>
+      <w:r>
+        <w:t>varchar</w:t>
+      </w:r>
+      <w:proofErr w:type="spellEnd"/>
+      <w:r>
+        <w:t>(</w:t>
+      </w:r>
+      <w:proofErr w:type="gramEnd"/>
+      <w:r>
+        <w:t>30)</w:t>
+      </w:r>
+    </w:p>
+    <w:p>
+      <w:pPr>
+        <w:ind w:firstLine="709"/>
+      </w:pPr>
+      <w:r>
+        <w:t>);</w:t>
+      </w:r>
+    </w:p>
+    <w:p/>
+    <w:p/>
+    <w:p/>
+    <w:p/>
+    <w:p/>
+    <w:p/>
+    <w:p/>
+    <w:p/>
+    <w:p/>
+    <w:p/>
+    <w:p/>
+    <w:p/>
+    <w:p/>
+    <w:p/>
     <w:p>
       <w:pPr>
         <w:pStyle w:val="Ttulo1"/>
@@ -3661,7 +4529,7 @@
   <w:style w:type="paragraph" w:default="1" w:styleId="Normal">
     <w:name w:val="Normal"/>
     <w:qFormat/>
-    <w:rsid w:val="00DF2746"/>
+    <w:rsid w:val="00D11506"/>
   </w:style>
   <w:style w:type="paragraph" w:styleId="Ttulo1">
     <w:name w:val="heading 1"/>

</xml_diff>